<commit_message>
CIV-2229: align right response line
</commit_message>
<xml_diff>
--- a/docker/docmosis/templates/CV-UNS-ACK-ENG-01143.docx
+++ b/docker/docmosis/templates/CV-UNS-ACK-ENG-01143.docx
@@ -1160,6 +1160,30 @@
             </w:r>
             <w:r>
               <w:rPr>
+                <w:rFonts w:asciiTheme="minorHAnsi" w:hAnsiTheme="minorHAnsi" w:cstheme="minorHAnsi"/>
+                <w:b/>
+                <w:bCs/>
+              </w:rPr>
+              <w:t xml:space="preserve">                 </w:t>
+            </w:r>
+            <w:r>
+              <w:rPr>
+                <w:rFonts w:asciiTheme="minorHAnsi" w:hAnsiTheme="minorHAnsi" w:cstheme="minorHAnsi"/>
+                <w:b/>
+                <w:bCs/>
+              </w:rPr>
+              <w:t xml:space="preserve"> </w:t>
+            </w:r>
+            <w:r>
+              <w:rPr>
+                <w:rFonts w:asciiTheme="minorHAnsi" w:hAnsiTheme="minorHAnsi" w:cstheme="minorHAnsi"/>
+                <w:b/>
+                <w:bCs/>
+              </w:rPr>
+              <w:t xml:space="preserve"> </w:t>
+            </w:r>
+            <w:r>
+              <w:rPr>
                 <w:rFonts w:ascii="GDSTransportWebsite" w:hAnsi="GDSTransportWebsite"/>
                 <w:color w:val="0A0A0A"/>
               </w:rPr>
@@ -1222,6 +1246,30 @@
                 <w:bCs/>
               </w:rPr>
               <w:t xml:space="preserve">             </w:t>
+            </w:r>
+            <w:r>
+              <w:rPr>
+                <w:rFonts w:asciiTheme="minorHAnsi" w:hAnsiTheme="minorHAnsi" w:cstheme="minorHAnsi"/>
+                <w:b/>
+                <w:bCs/>
+              </w:rPr>
+              <w:t xml:space="preserve"> </w:t>
+            </w:r>
+            <w:r>
+              <w:rPr>
+                <w:rFonts w:asciiTheme="minorHAnsi" w:hAnsiTheme="minorHAnsi" w:cstheme="minorHAnsi"/>
+                <w:b/>
+                <w:bCs/>
+              </w:rPr>
+              <w:t xml:space="preserve">                 </w:t>
+            </w:r>
+            <w:r>
+              <w:rPr>
+                <w:rFonts w:asciiTheme="minorHAnsi" w:hAnsiTheme="minorHAnsi" w:cstheme="minorHAnsi"/>
+                <w:b/>
+                <w:bCs/>
+              </w:rPr>
+              <w:t xml:space="preserve"> </w:t>
             </w:r>
             <w:r>
               <w:rPr>

</xml_diff>